<commit_message>
new button icons and bug fixes
</commit_message>
<xml_diff>
--- a/assets/templates/auth.docx
+++ b/assets/templates/auth.docx
@@ -331,7 +331,17 @@
         <w:sz w:val="18"/>
         <w:szCs w:val="18"/>
       </w:rPr>
-      <w:t>Dr. A&amp;M Canadian Immigration Law Firm</w:t>
+      <w:t xml:space="preserve">A&amp;M Canadian Immigration Law </w:t>
+    </w:r>
+    <w:r>
+      <w:rPr>
+        <w:rFonts w:ascii="Poppins" w:hAnsi="Poppins" w:cs="Poppins"/>
+        <w:b/>
+        <w:bCs/>
+        <w:sz w:val="18"/>
+        <w:szCs w:val="18"/>
+      </w:rPr>
+      <w:t>Corporation</w:t>
     </w:r>
   </w:p>
   <w:p>

</xml_diff>